<commit_message>
Chenged User Guide Templates and Markdown
</commit_message>
<xml_diff>
--- a/assets/docx_templates/UserGuideTemplate.docx
+++ b/assets/docx_templates/UserGuideTemplate.docx
@@ -284,9 +284,6 @@
       <w:bookmarkStart w:id="0" w:name="_Toc187740792"/>
       <w:bookmarkStart w:id="1" w:name="_Toc189294074"/>
       <w:bookmarkStart w:id="2" w:name="_Toc510429219"/>
-      <w:r>
-        <w:br w:type="page"/>
-      </w:r>
     </w:p>
     <w:bookmarkEnd w:id="0"/>
     <w:bookmarkEnd w:id="1"/>
@@ -304,7 +301,6 @@
           <w:rFonts w:asciiTheme="minorHAnsi" w:hAnsiTheme="minorHAnsi"/>
           <w:i/>
           <w:iCs/>
-          <w:lang w:val="fr-FR"/>
         </w:rPr>
       </w:pPr>
       <w:r>
@@ -312,35 +308,14 @@
           <w:rFonts w:asciiTheme="minorHAnsi" w:hAnsiTheme="minorHAnsi"/>
           <w:b/>
           <w:bCs/>
-          <w:lang w:val="fr-FR"/>
         </w:rPr>
-        <w:lastRenderedPageBreak/>
-        <w:t xml:space="preserve">Document </w:t>
-      </w:r>
-      <w:proofErr w:type="gramStart"/>
-      <w:r>
-        <w:rPr>
-          <w:rFonts w:asciiTheme="minorHAnsi" w:hAnsiTheme="minorHAnsi"/>
-          <w:b/>
-          <w:bCs/>
-          <w:lang w:val="fr-FR"/>
-        </w:rPr>
-        <w:t>Title</w:t>
+        <w:t>Document Title</w:t>
       </w:r>
       <w:r>
         <w:rPr>
           <w:rFonts w:asciiTheme="minorHAnsi" w:hAnsiTheme="minorHAnsi"/>
-          <w:lang w:val="fr-FR"/>
         </w:rPr>
-        <w:t>:</w:t>
-      </w:r>
-      <w:proofErr w:type="gramEnd"/>
-      <w:r>
-        <w:rPr>
-          <w:rFonts w:asciiTheme="minorHAnsi" w:hAnsiTheme="minorHAnsi"/>
-          <w:lang w:val="fr-FR"/>
-        </w:rPr>
-        <w:t xml:space="preserve"> </w:t>
+        <w:t xml:space="preserve">: </w:t>
       </w:r>
       <w:r>
         <w:rPr>
@@ -355,7 +330,6 @@
           <w:rFonts w:asciiTheme="minorHAnsi" w:hAnsiTheme="minorHAnsi"/>
           <w:i/>
           <w:iCs/>
-          <w:lang w:val="fr-FR"/>
         </w:rPr>
         <w:instrText xml:space="preserve"> DOCPROPERTY  Title  \* MERGEFORMAT </w:instrText>
       </w:r>
@@ -372,29 +346,8 @@
           <w:rFonts w:asciiTheme="minorHAnsi" w:hAnsiTheme="minorHAnsi"/>
           <w:i/>
           <w:iCs/>
-          <w:lang w:val="fr-FR"/>
         </w:rPr>
-        <w:t xml:space="preserve">SSB </w:t>
-      </w:r>
-      <w:proofErr w:type="spellStart"/>
-      <w:r>
-        <w:rPr>
-          <w:rFonts w:asciiTheme="minorHAnsi" w:hAnsiTheme="minorHAnsi"/>
-          <w:i/>
-          <w:iCs/>
-          <w:lang w:val="fr-FR"/>
-        </w:rPr>
-        <w:t>Retuning</w:t>
-      </w:r>
-      <w:proofErr w:type="spellEnd"/>
-      <w:r>
-        <w:rPr>
-          <w:rFonts w:asciiTheme="minorHAnsi" w:hAnsiTheme="minorHAnsi"/>
-          <w:i/>
-          <w:iCs/>
-          <w:lang w:val="fr-FR"/>
-        </w:rPr>
-        <w:t xml:space="preserve"> Automations - User Guide</w:t>
+        <w:t>SSB Retuning Automations - User Guide</w:t>
       </w:r>
       <w:r>
         <w:rPr>
@@ -1792,7 +1745,6 @@
               <w:docPart w:val="E162B836BF7E4D28A50547614106E868"/>
             </w:placeholder>
           </w:sdtPr>
-          <w:sdtEndPr/>
           <w:sdtContent>
             <w:p>
               <w:pPr>
@@ -1825,7 +1777,6 @@
               <w:docPart w:val="E162B836BF7E4D28A50547614106E868"/>
             </w:placeholder>
           </w:sdtPr>
-          <w:sdtEndPr/>
           <w:sdtContent>
             <w:p>
               <w:pPr>
@@ -2435,7 +2386,6 @@
               <w:docPart w:val="DefaultPlaceholder_-1854013440"/>
             </w:placeholder>
           </w:sdtPr>
-          <w:sdtEndPr/>
           <w:sdtContent>
             <w:p>
               <w:pPr>
@@ -30817,6 +30767,7 @@
     <w:rsid w:val="003D7BA5"/>
     <w:rsid w:val="003E21F8"/>
     <w:rsid w:val="004D151B"/>
+    <w:rsid w:val="005603F9"/>
     <w:rsid w:val="00564611"/>
     <w:rsid w:val="00591503"/>
     <w:rsid w:val="005B152F"/>
@@ -30878,6 +30829,7 @@
     <w:rsid w:val="00E96C26"/>
     <w:rsid w:val="00ED00EF"/>
     <w:rsid w:val="00F06CE5"/>
+    <w:rsid w:val="00F24A66"/>
     <w:rsid w:val="00F25B76"/>
     <w:rsid w:val="00F66BB2"/>
     <w:rsid w:val="00F73669"/>
@@ -31589,7 +31541,7 @@
 </file>
 
 <file path=customXml/item1.xml><?xml version="1.0" encoding="utf-8"?>
-<TemplafyFormConfiguration><![CDATA[{"formFields":[{"dataSource":"Page Setup","displayColumn":"paperSize","hideIfNoUserInteractionRequired":false,"distinct":true,"required":false,"autoSelectFirstOption":true,"helpTexts":{"prefix":"","postfix":""},"spacing":{},"type":"dropDown","name":"PageSetup","label":"Page Setup (Word)","fullyQualifiedName":"PageSetup"},{"required":true,"placeholder":"","lines":0,"helpTexts":{"prefix":"","postfix":""},"spacing":{},"type":"textBox","name":"DocumentTitle","label":"Document Title","fullyQualifiedName":"DocumentTitle"},{"dataSource":"Confidentiality","displayColumn":"confidentiality","defaultValue":"1","hideIfNoUserInteractionRequired":false,"distinct":true,"required":true,"autoSelectFirstOption":false,"helpTexts":{"prefix":"","postfix":""},"spacing":{},"type":"dropDown","name":"ConfidentialityClass","label":"Confidentiality Class","fullyQualifiedName":"ConfidentialityClass"},{"dataSource":"External Confidentiality label","displayColumn":"externalConfidentiality","hideIfNoUserInteractionRequired":false,"distinct":true,"required":false,"autoSelectFirstOption":false,"helpTexts":{"prefix":"","postfix":"(If no external confidentiality class then please choose the blank value)"},"spacing":{},"type":"dropDown","name":"ExternalConfidentialityLabel","label":"External Confidentiality label","fullyQualifiedName":"ExternalConfidentialityLabel"},{"required":false,"placeholder":"","lines":0,"helpTexts":{"prefix":"","postfix":"(Commonly assigned by EriDoc)"},"spacing":{},"type":"textBox","name":"DocumentNumber","label":"Document Number","fullyQualifiedName":"DocumentNumber"},{"dataSource":"Language code","displayColumn":"showName","defaultValue":"1","hideIfNoUserInteractionRequired":false,"distinct":true,"required":false,"autoSelectFirstOption":false,"helpTexts":{"prefix":"","postfix":"(The language code will be appended to the Document No.)"},"spacing":{},"type":"dropDown","name":"LanguageCode","label":"Language Code","fullyQualifiedName":"LanguageCode"},{"column":"revision","required":false,"placeholder":"","autoSelectFirstOption":false,"helpTexts":{"prefix":"","postfix":""},"spacing":{},"dataSource":"Revision","type":"comboBox","name":"Revision","label":"Revision","fullyQualifiedName":"Revision"},{"required":false,"helpTexts":{"prefix":"","postfix":""},"spacing":{},"type":"datePicker","name":"Date","label":"Date","fullyQualifiedName":"Date"},{"required":false,"placeholder":"","lines":0,"defaultValue":"{{UserProfile.Prepared}}","helpTexts":{"prefix":"","postfix":""},"spacing":{},"type":"textBox","name":"Prepared","label":"Prepared By (Subject Responsible)","fullyQualifiedName":"Prepared"},{"required":false,"placeholder":"","lines":0,"helpTexts":{"prefix":"","postfix":""},"spacing":{},"type":"textBox","name":"ApprovedBy","label":"Approved By (Document Responsible)","fullyQualifiedName":"ApprovedBy"},{"required":false,"placeholder":"","lines":0,"helpTexts":{"prefix":"","postfix":""},"spacing":{},"type":"textBox","name":"Checked","label":"Checked","fullyQualifiedName":"Checked"},{"required":false,"placeholder":"","lines":0,"helpTexts":{"prefix":"","postfix":"(Overwritten with EriDoc values at check-in)"},"spacing":{},"type":"textBox","name":"Reference","label":"Reference","fullyQualifiedName":"Reference"},{"required":false,"placeholder":"","lines":0,"helpTexts":{"prefix":"","postfix":""},"spacing":{},"type":"textBox","name":"Keywords","label":"Keywords","fullyQualifiedName":"Keywords"},{"required":false,"placeholder":"","lines":2,"helpTexts":{"prefix":"","postfix":""},"spacing":{},"type":"textBox","name":"AdministrativeInformation","label":"Administrative information","fullyQualifiedName":"AdministrativeInformation"}],"formDataEntries":[{"name":"PageSetup","value":"5wlu7ZdPxHQj1W0w+yTNSg=="},{"name":"DocumentTitle","value":"c4vim4mO9Dx9O2CqBvuVoySEG8YmmIHLAlXJ5iWRVIKVBPJTRR6nzcuPbVFsG03t"},{"name":"ConfidentialityClass","value":"5wlu7ZdPxHQj1W0w+yTNSg=="},{"name":"DocumentNumber","value":"r9d8iidRBMJoWoSawp+LrA=="},{"name":"LanguageCode","value":"5wlu7ZdPxHQj1W0w+yTNSg=="},{"name":"Revision","value":"McRZznB02w7visdFQkartg=="},{"name":"Date","value":"1StavQJeFtFQMrPw40n+eA=="},{"name":"Prepared","value":"mzuQayBTZwT71fJu9dMR/6x+7Gw1ms1Uedq3KCgFs0A="},{"name":"ApprovedBy","value":"McRZznB02w7visdFQkartg=="},{"name":"Checked","value":"McRZznB02w7visdFQkartg=="},{"name":"Reference","value":"McRZznB02w7visdFQkartg=="}]}]]></TemplafyFormConfiguration>
+<TemplafyTemplateConfiguration><![CDATA[{"elementsMetadata":[{"type":"richTextContentControl","id":"ad89b48d-014c-40c7-af8f-9fd3e298a80c","elementConfiguration":{"binding":"Form.ConfidentialityClass.Confidentiality","removeAndKeepContent":false,"disableUpdates":false,"type":"text"}},{"type":"richTextContentControl","id":"ced1921e-d18f-4418-b96d-c9c63bf7e57f","elementConfiguration":{"binding":"Form.ExternalConfidentialityLabel.ExternalConfidentiality","removeAndKeepContent":false,"disableUpdates":false,"type":"text"}},{"type":"richTextContentControl","id":"d0414304-06e2-4f31-95a0-8adc51c26448","elementConfiguration":{"binding":"Form.Prepared","removeAndKeepContent":false,"disableUpdates":false,"type":"text"}},{"type":"richTextContentControl","id":"40d8dee2-f9f2-4615-a7ba-231b9495a35c","elementConfiguration":{"binding":"Form.ApprovedBy","removeAndKeepContent":false,"disableUpdates":false,"type":"text"}},{"type":"richTextContentControl","id":"e58f0444-0808-4eaa-8315-daadb390c65c","elementConfiguration":{"binding":"Form.Checked","removeAndKeepContent":false,"disableUpdates":false,"type":"text"}},{"type":"richTextContentControl","id":"58553998-53c9-4422-8340-8e298fdc3146","elementConfiguration":{"binding":"Form.DocumentNumber","removeAndKeepContent":false,"disableUpdates":false,"type":"text"}},{"type":"richTextContentControl","id":"036d656d-7189-48b6-beae-c7abbca80960","elementConfiguration":{"binding":"Form.LanguageCode.LanguageCode","visibility":{"action":"hide","binding":"Form.DocumentNumber","operator":"equals","compareValue":""},"removeAndKeepContent":false,"disableUpdates":false,"type":"text"}},{"type":"richTextContentControl","id":"d9f9b7b1-17d8-41cf-884a-723f97ab1a63","elementConfiguration":{"binding":"Form.Revision","removeAndKeepContent":false,"disableUpdates":false,"type":"text"}},{"type":"richTextContentControl","id":"bc8ec6c0-188f-4a7c-9db3-b93b76423af5","elementConfiguration":{"format":"{{DateFormats.GeneralDate}}","binding":"Form.Date","removeAndKeepContent":false,"disableUpdates":false,"type":"date"}},{"type":"richTextContentControl","id":"f987c7bb-ff97-40b6-a49a-7f7574e33137","elementConfiguration":{"binding":"Form.Reference","removeAndKeepContent":false,"disableUpdates":false,"type":"text"}},{"type":"richTextContentControl","id":"8a09d276-8c59-44e7-93e8-4e44fee32744","elementConfiguration":{"binding":"Form.ConfidentialityClass.Confidentiality","visibility":{"action":"hide","operator":"equals","compareValue":"None"},"removeAndKeepContent":false,"disableUpdates":false,"type":"text"}},{"type":"richTextContentControl","id":"4f5f3efc-ac2a-45d7-b5f7-4f269200cba4","elementConfiguration":{"binding":"Form.ExternalConfidentialityLabel.ExternalConfidentiality","visibility":{"action":"hide","operator":"equals","compareValue":"None"},"removeAndKeepContent":false,"disableUpdates":false,"type":"text"}},{"type":"richTextContentControl","id":"a2b15923-47d2-4622-a41c-84d70ad4244f","elementConfiguration":{"binding":"Form.Prepared","removeAndKeepContent":false,"disableUpdates":false,"type":"text"}},{"type":"richTextContentControl","id":"09574352-3a59-464e-bab2-2e0ab1370a9b","elementConfiguration":{"binding":"Form.ApprovedBy","removeAndKeepContent":false,"disableUpdates":false,"type":"text"}},{"type":"richTextContentControl","id":"2c69f603-efd7-435a-bc47-ac0d79d274e8","elementConfiguration":{"binding":"Form.Checked","removeAndKeepContent":false,"disableUpdates":false,"type":"text"}},{"type":"richTextContentControl","id":"2f23c7b3-385e-4248-a04d-62a74bc26cbe","elementConfiguration":{"binding":"Form.DocumentNumber","removeAndKeepContent":false,"disableUpdates":false,"type":"text"}},{"type":"richTextContentControl","id":"820facb6-7fec-4301-95be-deb6115560f4","elementConfiguration":{"binding":"Form.LanguageCode.LanguageCode","visibility":{"action":"hide","binding":"Form.DocumentNumber","operator":"equals","compareValue":""},"removeAndKeepContent":false,"disableUpdates":false,"type":"text"}},{"type":"richTextContentControl","id":"4b77a2c6-c330-4a36-96b3-c753f76423ba","elementConfiguration":{"binding":"Form.Revision","removeAndKeepContent":false,"disableUpdates":false,"type":"text"}},{"type":"richTextContentControl","id":"5c851a04-7ce4-4219-8f0d-4bd5bdfbc872","elementConfiguration":{"format":"{{DateFormats.GeneralDate}}","binding":"Form.Date","removeAndKeepContent":false,"disableUpdates":false,"type":"date"}},{"type":"richTextContentControl","id":"b02bf175-a280-4a26-a8eb-dda8187e4ba6","elementConfiguration":{"binding":"Form.Reference","removeAndKeepContent":false,"disableUpdates":false,"type":"text"}},{"type":"richTextContentControl","id":"6d2844f5-ecaf-4de9-9b63-7ceaae91eabe","elementConfiguration":{"binding":"Form.AdministrativeInformation","visibility":{"action":"hide","operator":"equals","compareValue":""},"removeAndKeepContent":false,"disableUpdates":false,"type":"text"}},{"type":"richTextContentControl","id":"a6aa3b4a-1b7e-409e-aeff-8b030348b665","elementConfiguration":{"binding":"Form.DocumentTitle","removeAndKeepContent":false,"disableUpdates":false,"type":"text"}}],"transformationConfigurations":[{"propertyName":"SecurityClass","propertyValue":"{{Form.ConfidentialityClass.Confidentiality}}","disableUpdates":false,"type":"customDocumentProperty"},{"propertyName":"ExtConf","propertyValue":"{{Form.ExternalConfidentialityLabel.ExternalConfidentiality}}","disableUpdates":false,"type":"customDocumentProperty"},{"propertyName":"Prepared","propertyValue":"{{Form.Prepared}}","disableUpdates":false,"type":"customDocumentProperty"},{"propertyName":"ApprovedBy","propertyValue":"{{Form.ApprovedBy}}","disableUpdates":false,"type":"customDocumentProperty"},{"propertyName":"Checked","propertyValue":"{{Form.Checked}}","disableUpdates":false,"type":"customDocumentProperty"},{"propertyName":"Date","propertyValue":"{{Form.Date}}","disableUpdates":false,"type":"customDocumentProperty"},{"propertyName":"Reference","propertyValue":"{{Form.Reference}}","disableUpdates":false,"type":"customDocumentProperty"},{"propertyName":"Title","propertyValue":"{{Form.DocumentTitle}}","disableUpdates":false,"type":"customDocumentProperty"},{"propertyName":"Keyword","propertyValue":"{{Form.Keywords}}","disableUpdates":false,"type":"customDocumentProperty"},{"propertyName":"DocNo","propertyValue":"{{Form.DocumentNumber}}","disableUpdates":false,"type":"customDocumentProperty"},{"propertyName":"AdmInfo","propertyValue":"{{Form.AdministrativeInformation}}","disableUpdates":false,"type":"customDocumentProperty"},{"propertyName":"Language","propertyValue":"EnglishUS","disableUpdates":false,"type":"customDocumentProperty"},{"propertyName":"TemplateID","propertyValue":"FALSE","disableUpdates":false,"type":"customDocumentProperty"},{"propertyName":"ConfCtrl","propertyValue":"FALSE","disableUpdates":false,"type":"customDocumentProperty"},{"propertyName":"Conf","propertyValue":"{{Form.ConfidentialityClass.Confidentiality}}","disableUpdates":false,"type":"customDocumentProperty"},{"propertyName":"TemplateName","propertyValue":"CXC 172 4735/5","disableUpdates":false,"type":"customDocumentProperty"},{"propertyName":"TemplateVersion","propertyValue":"R3A","disableUpdates":false,"type":"customDocumentProperty"},{"propertyName":"title","propertyValue":"{{Form.DocumentTitle}}","disableUpdates":false,"type":"documentProperty"},{"propertyName":"keywords","propertyValue":"{{Form.Keywords}}","disableUpdates":false,"type":"documentProperty"},{"propertyName":"creator","propertyValue":"{{Form.Prepared}}","disableUpdates":false,"type":"documentProperty"},{"propertyName":"company","propertyValue":"Ericsson","disableUpdates":false,"type":"documentProperty"},{"propertyName":"Revision","propertyValue":"{{Form.Revision}}","disableUpdates":false,"type":"customDocumentProperty"},{"propertyName":"description","propertyValue":"{{Form.DocumentNumber}}\nRev {{Form.Revision}}","disableUpdates":false,"type":"documentProperty"},{"propertyName":"DocumentType","propertyValue":"StandardPortrait","disableUpdates":false,"type":"customDocumentProperty"},{"paperWidth":"{{Form.PageSetup.PaperWidth}}","paperHeight":"{{Form.PageSetup.PaperHeight}}","originalValues":{"topMargin":2722,"rightMargin":737,"bottomMargin":1418,"leftMargin":2495,"gutter":0,"gutterPosition":"left","orientation":"portrait","paperWidth":11906,"paperHeight":16838,"headerFromEdge":601,"footerFromEdge":720},"disableUpdates":true,"type":"pageSetup"},{"language":"{{DocumentLanguage}}","disableUpdates":true,"type":"proofingLanguage"}],"isBaseTemplate":false,"templateName":"User Guide","templateDescription":"Description manual to users on how to use the system","enableDocumentContentUpdater":true,"version":"1.10"}]]></TemplafyTemplateConfiguration>
 </file>
 
 <file path=customXml/item2.xml><?xml version="1.0" encoding="utf-8"?>
@@ -31597,11 +31549,11 @@
 </file>
 
 <file path=customXml/item3.xml><?xml version="1.0" encoding="utf-8"?>
-<TemplafyTemplateConfiguration><![CDATA[{"elementsMetadata":[{"type":"richTextContentControl","id":"ad89b48d-014c-40c7-af8f-9fd3e298a80c","elementConfiguration":{"binding":"Form.ConfidentialityClass.Confidentiality","removeAndKeepContent":false,"disableUpdates":false,"type":"text"}},{"type":"richTextContentControl","id":"ced1921e-d18f-4418-b96d-c9c63bf7e57f","elementConfiguration":{"binding":"Form.ExternalConfidentialityLabel.ExternalConfidentiality","removeAndKeepContent":false,"disableUpdates":false,"type":"text"}},{"type":"richTextContentControl","id":"d0414304-06e2-4f31-95a0-8adc51c26448","elementConfiguration":{"binding":"Form.Prepared","removeAndKeepContent":false,"disableUpdates":false,"type":"text"}},{"type":"richTextContentControl","id":"40d8dee2-f9f2-4615-a7ba-231b9495a35c","elementConfiguration":{"binding":"Form.ApprovedBy","removeAndKeepContent":false,"disableUpdates":false,"type":"text"}},{"type":"richTextContentControl","id":"e58f0444-0808-4eaa-8315-daadb390c65c","elementConfiguration":{"binding":"Form.Checked","removeAndKeepContent":false,"disableUpdates":false,"type":"text"}},{"type":"richTextContentControl","id":"58553998-53c9-4422-8340-8e298fdc3146","elementConfiguration":{"binding":"Form.DocumentNumber","removeAndKeepContent":false,"disableUpdates":false,"type":"text"}},{"type":"richTextContentControl","id":"036d656d-7189-48b6-beae-c7abbca80960","elementConfiguration":{"binding":"Form.LanguageCode.LanguageCode","visibility":{"action":"hide","binding":"Form.DocumentNumber","operator":"equals","compareValue":""},"removeAndKeepContent":false,"disableUpdates":false,"type":"text"}},{"type":"richTextContentControl","id":"d9f9b7b1-17d8-41cf-884a-723f97ab1a63","elementConfiguration":{"binding":"Form.Revision","removeAndKeepContent":false,"disableUpdates":false,"type":"text"}},{"type":"richTextContentControl","id":"bc8ec6c0-188f-4a7c-9db3-b93b76423af5","elementConfiguration":{"format":"{{DateFormats.GeneralDate}}","binding":"Form.Date","removeAndKeepContent":false,"disableUpdates":false,"type":"date"}},{"type":"richTextContentControl","id":"f987c7bb-ff97-40b6-a49a-7f7574e33137","elementConfiguration":{"binding":"Form.Reference","removeAndKeepContent":false,"disableUpdates":false,"type":"text"}},{"type":"richTextContentControl","id":"8a09d276-8c59-44e7-93e8-4e44fee32744","elementConfiguration":{"binding":"Form.ConfidentialityClass.Confidentiality","visibility":{"action":"hide","operator":"equals","compareValue":"None"},"removeAndKeepContent":false,"disableUpdates":false,"type":"text"}},{"type":"richTextContentControl","id":"4f5f3efc-ac2a-45d7-b5f7-4f269200cba4","elementConfiguration":{"binding":"Form.ExternalConfidentialityLabel.ExternalConfidentiality","visibility":{"action":"hide","operator":"equals","compareValue":"None"},"removeAndKeepContent":false,"disableUpdates":false,"type":"text"}},{"type":"richTextContentControl","id":"a2b15923-47d2-4622-a41c-84d70ad4244f","elementConfiguration":{"binding":"Form.Prepared","removeAndKeepContent":false,"disableUpdates":false,"type":"text"}},{"type":"richTextContentControl","id":"09574352-3a59-464e-bab2-2e0ab1370a9b","elementConfiguration":{"binding":"Form.ApprovedBy","removeAndKeepContent":false,"disableUpdates":false,"type":"text"}},{"type":"richTextContentControl","id":"2c69f603-efd7-435a-bc47-ac0d79d274e8","elementConfiguration":{"binding":"Form.Checked","removeAndKeepContent":false,"disableUpdates":false,"type":"text"}},{"type":"richTextContentControl","id":"2f23c7b3-385e-4248-a04d-62a74bc26cbe","elementConfiguration":{"binding":"Form.DocumentNumber","removeAndKeepContent":false,"disableUpdates":false,"type":"text"}},{"type":"richTextContentControl","id":"820facb6-7fec-4301-95be-deb6115560f4","elementConfiguration":{"binding":"Form.LanguageCode.LanguageCode","visibility":{"action":"hide","binding":"Form.DocumentNumber","operator":"equals","compareValue":""},"removeAndKeepContent":false,"disableUpdates":false,"type":"text"}},{"type":"richTextContentControl","id":"4b77a2c6-c330-4a36-96b3-c753f76423ba","elementConfiguration":{"binding":"Form.Revision","removeAndKeepContent":false,"disableUpdates":false,"type":"text"}},{"type":"richTextContentControl","id":"5c851a04-7ce4-4219-8f0d-4bd5bdfbc872","elementConfiguration":{"format":"{{DateFormats.GeneralDate}}","binding":"Form.Date","removeAndKeepContent":false,"disableUpdates":false,"type":"date"}},{"type":"richTextContentControl","id":"b02bf175-a280-4a26-a8eb-dda8187e4ba6","elementConfiguration":{"binding":"Form.Reference","removeAndKeepContent":false,"disableUpdates":false,"type":"text"}},{"type":"richTextContentControl","id":"6d2844f5-ecaf-4de9-9b63-7ceaae91eabe","elementConfiguration":{"binding":"Form.AdministrativeInformation","visibility":{"action":"hide","operator":"equals","compareValue":""},"removeAndKeepContent":false,"disableUpdates":false,"type":"text"}},{"type":"richTextContentControl","id":"a6aa3b4a-1b7e-409e-aeff-8b030348b665","elementConfiguration":{"binding":"Form.DocumentTitle","removeAndKeepContent":false,"disableUpdates":false,"type":"text"}}],"transformationConfigurations":[{"propertyName":"SecurityClass","propertyValue":"{{Form.ConfidentialityClass.Confidentiality}}","disableUpdates":false,"type":"customDocumentProperty"},{"propertyName":"ExtConf","propertyValue":"{{Form.ExternalConfidentialityLabel.ExternalConfidentiality}}","disableUpdates":false,"type":"customDocumentProperty"},{"propertyName":"Prepared","propertyValue":"{{Form.Prepared}}","disableUpdates":false,"type":"customDocumentProperty"},{"propertyName":"ApprovedBy","propertyValue":"{{Form.ApprovedBy}}","disableUpdates":false,"type":"customDocumentProperty"},{"propertyName":"Checked","propertyValue":"{{Form.Checked}}","disableUpdates":false,"type":"customDocumentProperty"},{"propertyName":"Date","propertyValue":"{{Form.Date}}","disableUpdates":false,"type":"customDocumentProperty"},{"propertyName":"Reference","propertyValue":"{{Form.Reference}}","disableUpdates":false,"type":"customDocumentProperty"},{"propertyName":"Title","propertyValue":"{{Form.DocumentTitle}}","disableUpdates":false,"type":"customDocumentProperty"},{"propertyName":"Keyword","propertyValue":"{{Form.Keywords}}","disableUpdates":false,"type":"customDocumentProperty"},{"propertyName":"DocNo","propertyValue":"{{Form.DocumentNumber}}","disableUpdates":false,"type":"customDocumentProperty"},{"propertyName":"AdmInfo","propertyValue":"{{Form.AdministrativeInformation}}","disableUpdates":false,"type":"customDocumentProperty"},{"propertyName":"Language","propertyValue":"EnglishUS","disableUpdates":false,"type":"customDocumentProperty"},{"propertyName":"TemplateID","propertyValue":"FALSE","disableUpdates":false,"type":"customDocumentProperty"},{"propertyName":"ConfCtrl","propertyValue":"FALSE","disableUpdates":false,"type":"customDocumentProperty"},{"propertyName":"Conf","propertyValue":"{{Form.ConfidentialityClass.Confidentiality}}","disableUpdates":false,"type":"customDocumentProperty"},{"propertyName":"TemplateName","propertyValue":"CXC 172 4735/5","disableUpdates":false,"type":"customDocumentProperty"},{"propertyName":"TemplateVersion","propertyValue":"R3A","disableUpdates":false,"type":"customDocumentProperty"},{"propertyName":"title","propertyValue":"{{Form.DocumentTitle}}","disableUpdates":false,"type":"documentProperty"},{"propertyName":"keywords","propertyValue":"{{Form.Keywords}}","disableUpdates":false,"type":"documentProperty"},{"propertyName":"creator","propertyValue":"{{Form.Prepared}}","disableUpdates":false,"type":"documentProperty"},{"propertyName":"company","propertyValue":"Ericsson","disableUpdates":false,"type":"documentProperty"},{"propertyName":"Revision","propertyValue":"{{Form.Revision}}","disableUpdates":false,"type":"customDocumentProperty"},{"propertyName":"description","propertyValue":"{{Form.DocumentNumber}}\nRev {{Form.Revision}}","disableUpdates":false,"type":"documentProperty"},{"propertyName":"DocumentType","propertyValue":"StandardPortrait","disableUpdates":false,"type":"customDocumentProperty"},{"paperWidth":"{{Form.PageSetup.PaperWidth}}","paperHeight":"{{Form.PageSetup.PaperHeight}}","originalValues":{"topMargin":2722,"rightMargin":737,"bottomMargin":1418,"leftMargin":2495,"gutter":0,"gutterPosition":"left","orientation":"portrait","paperWidth":11906,"paperHeight":16838,"headerFromEdge":601,"footerFromEdge":720},"disableUpdates":true,"type":"pageSetup"},{"language":"{{DocumentLanguage}}","disableUpdates":true,"type":"proofingLanguage"}],"isBaseTemplate":false,"templateName":"User Guide","templateDescription":"Description manual to users on how to use the system","enableDocumentContentUpdater":true,"version":"1.10"}]]></TemplafyTemplateConfiguration>
+<TemplafyFormConfiguration><![CDATA[{"formFields":[{"dataSource":"Page Setup","displayColumn":"paperSize","hideIfNoUserInteractionRequired":false,"distinct":true,"required":false,"autoSelectFirstOption":true,"helpTexts":{"prefix":"","postfix":""},"spacing":{},"type":"dropDown","name":"PageSetup","label":"Page Setup (Word)","fullyQualifiedName":"PageSetup"},{"required":true,"placeholder":"","lines":0,"helpTexts":{"prefix":"","postfix":""},"spacing":{},"type":"textBox","name":"DocumentTitle","label":"Document Title","fullyQualifiedName":"DocumentTitle"},{"dataSource":"Confidentiality","displayColumn":"confidentiality","defaultValue":"1","hideIfNoUserInteractionRequired":false,"distinct":true,"required":true,"autoSelectFirstOption":false,"helpTexts":{"prefix":"","postfix":""},"spacing":{},"type":"dropDown","name":"ConfidentialityClass","label":"Confidentiality Class","fullyQualifiedName":"ConfidentialityClass"},{"dataSource":"External Confidentiality label","displayColumn":"externalConfidentiality","hideIfNoUserInteractionRequired":false,"distinct":true,"required":false,"autoSelectFirstOption":false,"helpTexts":{"prefix":"","postfix":"(If no external confidentiality class then please choose the blank value)"},"spacing":{},"type":"dropDown","name":"ExternalConfidentialityLabel","label":"External Confidentiality label","fullyQualifiedName":"ExternalConfidentialityLabel"},{"required":false,"placeholder":"","lines":0,"helpTexts":{"prefix":"","postfix":"(Commonly assigned by EriDoc)"},"spacing":{},"type":"textBox","name":"DocumentNumber","label":"Document Number","fullyQualifiedName":"DocumentNumber"},{"dataSource":"Language code","displayColumn":"showName","defaultValue":"1","hideIfNoUserInteractionRequired":false,"distinct":true,"required":false,"autoSelectFirstOption":false,"helpTexts":{"prefix":"","postfix":"(The language code will be appended to the Document No.)"},"spacing":{},"type":"dropDown","name":"LanguageCode","label":"Language Code","fullyQualifiedName":"LanguageCode"},{"column":"revision","required":false,"placeholder":"","autoSelectFirstOption":false,"helpTexts":{"prefix":"","postfix":""},"spacing":{},"dataSource":"Revision","type":"comboBox","name":"Revision","label":"Revision","fullyQualifiedName":"Revision"},{"required":false,"helpTexts":{"prefix":"","postfix":""},"spacing":{},"type":"datePicker","name":"Date","label":"Date","fullyQualifiedName":"Date"},{"required":false,"placeholder":"","lines":0,"defaultValue":"{{UserProfile.Prepared}}","helpTexts":{"prefix":"","postfix":""},"spacing":{},"type":"textBox","name":"Prepared","label":"Prepared By (Subject Responsible)","fullyQualifiedName":"Prepared"},{"required":false,"placeholder":"","lines":0,"helpTexts":{"prefix":"","postfix":""},"spacing":{},"type":"textBox","name":"ApprovedBy","label":"Approved By (Document Responsible)","fullyQualifiedName":"ApprovedBy"},{"required":false,"placeholder":"","lines":0,"helpTexts":{"prefix":"","postfix":""},"spacing":{},"type":"textBox","name":"Checked","label":"Checked","fullyQualifiedName":"Checked"},{"required":false,"placeholder":"","lines":0,"helpTexts":{"prefix":"","postfix":"(Overwritten with EriDoc values at check-in)"},"spacing":{},"type":"textBox","name":"Reference","label":"Reference","fullyQualifiedName":"Reference"},{"required":false,"placeholder":"","lines":0,"helpTexts":{"prefix":"","postfix":""},"spacing":{},"type":"textBox","name":"Keywords","label":"Keywords","fullyQualifiedName":"Keywords"},{"required":false,"placeholder":"","lines":2,"helpTexts":{"prefix":"","postfix":""},"spacing":{},"type":"textBox","name":"AdministrativeInformation","label":"Administrative information","fullyQualifiedName":"AdministrativeInformation"}],"formDataEntries":[{"name":"PageSetup","value":"5wlu7ZdPxHQj1W0w+yTNSg=="},{"name":"DocumentTitle","value":"c4vim4mO9Dx9O2CqBvuVoySEG8YmmIHLAlXJ5iWRVIKVBPJTRR6nzcuPbVFsG03t"},{"name":"ConfidentialityClass","value":"5wlu7ZdPxHQj1W0w+yTNSg=="},{"name":"DocumentNumber","value":"r9d8iidRBMJoWoSawp+LrA=="},{"name":"LanguageCode","value":"5wlu7ZdPxHQj1W0w+yTNSg=="},{"name":"Revision","value":"McRZznB02w7visdFQkartg=="},{"name":"Date","value":"1StavQJeFtFQMrPw40n+eA=="},{"name":"Prepared","value":"mzuQayBTZwT71fJu9dMR/6x+7Gw1ms1Uedq3KCgFs0A="},{"name":"ApprovedBy","value":"McRZznB02w7visdFQkartg=="},{"name":"Checked","value":"McRZznB02w7visdFQkartg=="},{"name":"Reference","value":"McRZznB02w7visdFQkartg=="}]}]]></TemplafyFormConfiguration>
 </file>
 
 <file path=customXml/itemProps1.xml><?xml version="1.0" encoding="utf-8"?>
-<ds:datastoreItem xmlns:ds="http://schemas.openxmlformats.org/officeDocument/2006/customXml" ds:itemID="{F868E80E-0F5D-4B2F-8B75-DF6F6F7E5859}">
+<ds:datastoreItem xmlns:ds="http://schemas.openxmlformats.org/officeDocument/2006/customXml" ds:itemID="{AB6DF92D-4215-48A5-9096-9434B4572EB0}">
   <ds:schemaRefs/>
 </ds:datastoreItem>
 </file>
@@ -31615,7 +31567,7 @@
 </file>
 
 <file path=customXml/itemProps3.xml><?xml version="1.0" encoding="utf-8"?>
-<ds:datastoreItem xmlns:ds="http://schemas.openxmlformats.org/officeDocument/2006/customXml" ds:itemID="{AB6DF92D-4215-48A5-9096-9434B4572EB0}">
+<ds:datastoreItem xmlns:ds="http://schemas.openxmlformats.org/officeDocument/2006/customXml" ds:itemID="{F868E80E-0F5D-4B2F-8B75-DF6F6F7E5859}">
   <ds:schemaRefs/>
 </ds:datastoreItem>
 </file>

</xml_diff>